<commit_message>
docs. update FSNM101-exercise-files by yezi
</commit_message>
<xml_diff>
--- a/FSNM101-学号-姓名-平台昵称-启动周项目-v1.0.docx
+++ b/FSNM101-学号-姓名-平台昵称-启动周项目-v1.0.docx
@@ -23,7 +23,7 @@
         <w:adjustRightInd w:val="0"/>
         <w:spacing w:before="0" w:after="0" w:line="288" w:lineRule="auto"/>
         <w:rPr>
-          <w:rFonts w:ascii="SimSun" w:eastAsia="SimSun" w:hAnsi="SimSun" w:cs="Helvetica Neue" w:hint="eastAsia"/>
+          <w:rFonts w:ascii="SimSun" w:eastAsia="SimSun" w:hAnsi="SimSun" w:cs="Helvetica Neue"/>
           <w:color w:val="000000" w:themeColor="text1"/>
           <w:spacing w:val="27"/>
           <w:kern w:val="1"/>
@@ -56,7 +56,7 @@
         <w:adjustRightInd w:val="0"/>
         <w:spacing w:before="0" w:after="0" w:line="288" w:lineRule="auto"/>
         <w:rPr>
-          <w:rFonts w:ascii="SimSun" w:eastAsia="SimSun" w:hAnsi="SimSun" w:cs="Helvetica Neue" w:hint="eastAsia"/>
+          <w:rFonts w:ascii="SimSun" w:eastAsia="SimSun" w:hAnsi="SimSun" w:cs="Helvetica Neue"/>
           <w:color w:val="000000" w:themeColor="text1"/>
           <w:spacing w:val="27"/>
           <w:kern w:val="1"/>
@@ -261,19 +261,7 @@
           <w:szCs w:val="52"/>
           <w:lang w:val="en-US"/>
         </w:rPr>
-        <w:t>启动周</w:t>
-      </w:r>
-      <w:r>
-        <w:rPr>
-          <w:rFonts w:ascii="SimSun" w:eastAsia="SimSun" w:hAnsi="SimSun" w:cs="Helvetica Neue" w:hint="eastAsia"/>
-          <w:color w:val="000000"/>
-          <w:spacing w:val="27"/>
-          <w:kern w:val="1"/>
-          <w:sz w:val="52"/>
-          <w:szCs w:val="52"/>
-          <w:lang w:val="en-US"/>
-        </w:rPr>
-        <w:t>项目</w:t>
+        <w:t>启动周项目</w:t>
       </w:r>
     </w:p>
     <w:p>
@@ -913,7 +901,7 @@
       <w:pPr>
         <w:spacing w:before="0" w:after="0" w:line="240" w:lineRule="auto"/>
         <w:rPr>
-          <w:rFonts w:ascii="SimSun" w:eastAsia="SimSun" w:hAnsi="SimSun" w:cs="Hiragino Sans GB W3" w:hint="eastAsia"/>
+          <w:rFonts w:ascii="SimSun" w:eastAsia="SimSun" w:hAnsi="SimSun" w:cs="Hiragino Sans GB W3"/>
           <w:color w:val="000000"/>
           <w:lang w:val="en-US"/>
         </w:rPr>
@@ -1325,6 +1313,8 @@
         </w:rPr>
         <w:t>：</w:t>
       </w:r>
+      <w:bookmarkStart w:id="2" w:name="_GoBack"/>
+      <w:bookmarkEnd w:id="2"/>
     </w:p>
     <w:p>
       <w:pPr>
@@ -1505,7 +1495,7 @@
       <w:pPr>
         <w:spacing w:beforeLines="50" w:before="120" w:afterLines="50" w:after="120"/>
         <w:rPr>
-          <w:rFonts w:ascii="SimSun" w:eastAsia="SimSun" w:hAnsi="SimSun" w:cs="Hiragino Sans GB W3" w:hint="eastAsia"/>
+          <w:rFonts w:ascii="SimSun" w:eastAsia="SimSun" w:hAnsi="SimSun" w:cs="Hiragino Sans GB W3"/>
           <w:color w:val="232B2D"/>
           <w:szCs w:val="20"/>
         </w:rPr>
@@ -1530,8 +1520,8 @@
           <w:szCs w:val="20"/>
         </w:rPr>
       </w:pPr>
-      <w:bookmarkStart w:id="2" w:name="OLE_LINK6"/>
-      <w:bookmarkStart w:id="3" w:name="OLE_LINK7"/>
+      <w:bookmarkStart w:id="3" w:name="OLE_LINK6"/>
+      <w:bookmarkStart w:id="4" w:name="OLE_LINK7"/>
       <w:r>
         <w:rPr>
           <w:rFonts w:ascii="SimSun" w:eastAsia="SimSun" w:hAnsi="SimSun" w:cs="Hiragino Sans GB W3" w:hint="eastAsia"/>
@@ -1622,13 +1612,13 @@
         <w:t>截图均可）：</w:t>
       </w:r>
     </w:p>
-    <w:bookmarkEnd w:id="2"/>
     <w:bookmarkEnd w:id="3"/>
+    <w:bookmarkEnd w:id="4"/>
     <w:p>
       <w:pPr>
         <w:spacing w:beforeLines="50" w:before="120" w:afterLines="50" w:after="120"/>
         <w:rPr>
-          <w:rFonts w:ascii="SimSun" w:eastAsia="SimSun" w:hAnsi="SimSun" w:cs="Hiragino Sans GB W3" w:hint="eastAsia"/>
+          <w:rFonts w:ascii="SimSun" w:eastAsia="SimSun" w:hAnsi="SimSun" w:cs="Hiragino Sans GB W3"/>
           <w:color w:val="232B2D"/>
           <w:szCs w:val="20"/>
         </w:rPr>
@@ -1638,7 +1628,7 @@
       <w:pPr>
         <w:spacing w:beforeLines="50" w:before="120" w:afterLines="50" w:after="120"/>
         <w:rPr>
-          <w:rFonts w:ascii="SimSun" w:eastAsia="SimSun" w:hAnsi="SimSun" w:cs="Hiragino Sans GB W3" w:hint="eastAsia"/>
+          <w:rFonts w:ascii="SimSun" w:eastAsia="SimSun" w:hAnsi="SimSun" w:cs="Hiragino Sans GB W3"/>
           <w:color w:val="232B2D"/>
           <w:szCs w:val="20"/>
         </w:rPr>
@@ -1730,8 +1720,6 @@
         </w:rPr>
         <w:t>图片</w:t>
       </w:r>
-      <w:bookmarkStart w:id="4" w:name="_GoBack"/>
-      <w:bookmarkEnd w:id="4"/>
       <w:r>
         <w:rPr>
           <w:rFonts w:ascii="SimSun" w:eastAsia="SimSun" w:hAnsi="SimSun" w:cs="Hiragino Sans GB W3"/>
@@ -1831,7 +1819,7 @@
         <w:noProof/>
         <w:color w:val="000000" w:themeColor="text1"/>
       </w:rPr>
-      <w:t>- 1 -</w:t>
+      <w:t>- 3 -</w:t>
     </w:r>
     <w:r>
       <w:rPr>
@@ -1853,7 +1841,7 @@
       </w:tabs>
       <w:spacing w:before="0" w:after="0" w:line="240" w:lineRule="auto"/>
       <w:rPr>
-        <w:rFonts w:ascii="宋体" w:eastAsia="宋体" w:hAnsi="宋体" w:hint="eastAsia"/>
+        <w:rFonts w:ascii="宋体" w:eastAsia="宋体" w:hAnsi="宋体"/>
         <w:color w:val="000000" w:themeColor="text1"/>
         <w:kern w:val="2"/>
         <w:sz w:val="20"/>
@@ -2062,13 +2050,63 @@
       </w:tabs>
       <w:spacing w:before="0" w:after="0" w:line="288" w:lineRule="auto"/>
       <w:rPr>
+        <w:rFonts w:ascii="宋体" w:eastAsia="宋体" w:hAnsi="宋体" w:cs="Arial Unicode MS"/>
+        <w:color w:val="000000" w:themeColor="text1"/>
+        <w:kern w:val="2"/>
+        <w:bdr w:val="nil"/>
+        <w:lang w:val="zh-CN"/>
+      </w:rPr>
+    </w:pPr>
+    <w:r>
+      <w:rPr>
+        <w:rFonts w:ascii="宋体" w:eastAsia="宋体" w:hAnsi="宋体" w:cs="Arial Unicode MS"/>
+        <w:color w:val="000000" w:themeColor="text1"/>
+        <w:kern w:val="2"/>
+        <w:bdr w:val="nil"/>
+        <w:lang w:val="zh-CN"/>
+      </w:rPr>
+      <w:t>半撇私塾</w:t>
+    </w:r>
+    <w:r>
+      <w:rPr>
+        <w:rFonts w:ascii="宋体" w:eastAsia="宋体" w:hAnsi="宋体" w:cs="Arial Unicode MS"/>
+        <w:color w:val="000000" w:themeColor="text1"/>
+        <w:kern w:val="2"/>
+        <w:bdr w:val="nil"/>
+        <w:lang w:val="zh-CN"/>
+      </w:rPr>
+      <w:tab/>
+    </w:r>
+    <w:r>
+      <w:rPr>
+        <w:rFonts w:ascii="宋体" w:eastAsia="宋体" w:hAnsi="宋体" w:cs="Arial Unicode MS"/>
+        <w:color w:val="000000" w:themeColor="text1"/>
+        <w:kern w:val="2"/>
+        <w:bdr w:val="nil"/>
+        <w:lang w:val="zh-CN"/>
+      </w:rPr>
+      <w:tab/>
+    </w:r>
+    <w:r>
+      <w:rPr>
+        <w:rFonts w:ascii="宋体" w:eastAsia="宋体" w:hAnsi="宋体" w:cs="Arial Unicode MS"/>
+        <w:color w:val="000000" w:themeColor="text1"/>
+        <w:kern w:val="2"/>
+        <w:bdr w:val="nil"/>
+        <w:lang w:val="zh-CN"/>
+      </w:rPr>
+      <w:tab/>
+    </w:r>
+    <w:r>
+      <w:rPr>
         <w:rFonts w:ascii="宋体" w:eastAsia="宋体" w:hAnsi="宋体" w:cs="Arial Unicode MS" w:hint="eastAsia"/>
         <w:color w:val="000000" w:themeColor="text1"/>
         <w:kern w:val="2"/>
         <w:bdr w:val="nil"/>
         <w:lang w:val="zh-CN"/>
       </w:rPr>
-    </w:pPr>
+      <w:t>FSNM101</w:t>
+    </w:r>
     <w:r>
       <w:rPr>
         <w:rFonts w:ascii="宋体" w:eastAsia="宋体" w:hAnsi="宋体" w:cs="Arial Unicode MS"/>
@@ -2077,57 +2115,7 @@
         <w:bdr w:val="nil"/>
         <w:lang w:val="zh-CN"/>
       </w:rPr>
-      <w:t>半撇私塾</w:t>
-    </w:r>
-    <w:r>
-      <w:rPr>
-        <w:rFonts w:ascii="宋体" w:eastAsia="宋体" w:hAnsi="宋体" w:cs="Arial Unicode MS"/>
-        <w:color w:val="000000" w:themeColor="text1"/>
-        <w:kern w:val="2"/>
-        <w:bdr w:val="nil"/>
-        <w:lang w:val="zh-CN"/>
-      </w:rPr>
-      <w:tab/>
-    </w:r>
-    <w:r>
-      <w:rPr>
-        <w:rFonts w:ascii="宋体" w:eastAsia="宋体" w:hAnsi="宋体" w:cs="Arial Unicode MS"/>
-        <w:color w:val="000000" w:themeColor="text1"/>
-        <w:kern w:val="2"/>
-        <w:bdr w:val="nil"/>
-        <w:lang w:val="zh-CN"/>
-      </w:rPr>
-      <w:tab/>
-    </w:r>
-    <w:r>
-      <w:rPr>
-        <w:rFonts w:ascii="宋体" w:eastAsia="宋体" w:hAnsi="宋体" w:cs="Arial Unicode MS"/>
-        <w:color w:val="000000" w:themeColor="text1"/>
-        <w:kern w:val="2"/>
-        <w:bdr w:val="nil"/>
-        <w:lang w:val="zh-CN"/>
-      </w:rPr>
-      <w:tab/>
-    </w:r>
-    <w:r>
-      <w:rPr>
-        <w:rFonts w:ascii="宋体" w:eastAsia="宋体" w:hAnsi="宋体" w:cs="Arial Unicode MS" w:hint="eastAsia"/>
-        <w:color w:val="000000" w:themeColor="text1"/>
-        <w:kern w:val="2"/>
-        <w:bdr w:val="nil"/>
-        <w:lang w:val="zh-CN"/>
-      </w:rPr>
-      <w:t>FSNM101</w:t>
-    </w:r>
-    <w:r>
-      <w:rPr>
-        <w:rFonts w:ascii="宋体" w:eastAsia="宋体" w:hAnsi="宋体" w:cs="Arial Unicode MS"/>
-        <w:color w:val="000000" w:themeColor="text1"/>
-        <w:kern w:val="2"/>
-        <w:bdr w:val="nil"/>
-        <w:lang w:val="zh-CN"/>
-      </w:rPr>
-      <w:t>_</w:t>
+      <w:t>-</w:t>
     </w:r>
     <w:r>
       <w:rPr>
@@ -6781,7 +6769,7 @@
 </file>
 
 <file path=customXml/itemProps4.xml><?xml version="1.0" encoding="utf-8"?>
-<ds:datastoreItem xmlns:ds="http://schemas.openxmlformats.org/officeDocument/2006/customXml" ds:itemID="{EFBB5A66-E1EE-AC42-8205-3F6C12569511}">
+<ds:datastoreItem xmlns:ds="http://schemas.openxmlformats.org/officeDocument/2006/customXml" ds:itemID="{A5EBB67F-9CDC-4B46-89F7-9B9D92EDD7E4}">
   <ds:schemaRefs>
     <ds:schemaRef ds:uri="http://schemas.openxmlformats.org/officeDocument/2006/bibliography"/>
   </ds:schemaRefs>

</xml_diff>